<commit_message>
Slide and report update
</commit_message>
<xml_diff>
--- a/Materials/Project Report.docx
+++ b/Materials/Project Report.docx
@@ -340,15 +340,7 @@
           </w:tcPr>
           <w:p>
             <w:r>
-              <w:t xml:space="preserve">Only an admin able to create new courses by providing a course title, description, and other relevant information. And </w:t>
-            </w:r>
-            <w:proofErr w:type="gramStart"/>
-            <w:r>
-              <w:t>also</w:t>
-            </w:r>
-            <w:proofErr w:type="gramEnd"/>
-            <w:r>
-              <w:t xml:space="preserve"> can edit existing courses, and delete courses from the system.</w:t>
+              <w:t>Only an admin able to create new courses by providing a course title, description, and other relevant information. And also can edit existing courses, and delete courses from the system.</w:t>
             </w:r>
           </w:p>
         </w:tc>
@@ -1299,13 +1291,7 @@
           </w:tcPr>
           <w:p>
             <w:r>
-              <w:t>Ac</w:t>
-            </w:r>
-            <w:r>
-              <w:t xml:space="preserve"> Stakeholders </w:t>
-            </w:r>
-            <w:r>
-              <w:t>tor</w:t>
+              <w:t xml:space="preserve">Stakeholders </w:t>
             </w:r>
           </w:p>
         </w:tc>
@@ -2390,13 +2376,7 @@
           </w:tcPr>
           <w:p>
             <w:r>
-              <w:t>N</w:t>
-            </w:r>
-            <w:r>
-              <w:t>FR-</w:t>
-            </w:r>
-            <w:r>
-              <w:t>01</w:t>
+              <w:t>NFR-01</w:t>
             </w:r>
           </w:p>
         </w:tc>
@@ -2552,10 +2532,7 @@
           </w:tcPr>
           <w:p>
             <w:r>
-              <w:t>NFR-0</w:t>
-            </w:r>
-            <w:r>
-              <w:t>2</w:t>
+              <w:t>NFR-02</w:t>
             </w:r>
           </w:p>
         </w:tc>
@@ -2711,10 +2688,7 @@
           </w:tcPr>
           <w:p>
             <w:r>
-              <w:t>NFR-0</w:t>
-            </w:r>
-            <w:r>
-              <w:t>3</w:t>
+              <w:t>NFR-03</w:t>
             </w:r>
           </w:p>
         </w:tc>
@@ -2871,10 +2845,7 @@
           </w:tcPr>
           <w:p>
             <w:r>
-              <w:t>NFR-0</w:t>
-            </w:r>
-            <w:r>
-              <w:t>4</w:t>
+              <w:t>NFR-04</w:t>
             </w:r>
           </w:p>
         </w:tc>
@@ -3030,10 +3001,7 @@
           </w:tcPr>
           <w:p>
             <w:r>
-              <w:t>NFR-0</w:t>
-            </w:r>
-            <w:r>
-              <w:t>5</w:t>
+              <w:t>NFR-05</w:t>
             </w:r>
           </w:p>
         </w:tc>
@@ -7307,13 +7275,7 @@
     <w:p/>
     <w:p>
       <w:r>
-        <w:t xml:space="preserve">Programming Language: </w:t>
-      </w:r>
-      <w:r>
-        <w:t>JavaScript</w:t>
-      </w:r>
-      <w:r>
-        <w:t xml:space="preserve"> (intermediate)</w:t>
+        <w:t>Programming Language: JavaScript (intermediate)</w:t>
       </w:r>
       <w:r>
         <w:br/>

</xml_diff>